<commit_message>
Modified design patterns file
From my colleague review I saw that I had to implement 3 different TYPES of code smells and not only different as in the sense of being in different places of the code. So I did that and added a new one, "Dead code".
</commit_message>
<xml_diff>
--- a/SE2223_60157_60201_60226_60479_60749/Phase_1/Sprint1/Pedro_Gouveia/Design_Patterns_Pedro_Gouveia.docx
+++ b/SE2223_60157_60201_60226_60479_60749/Phase_1/Sprint1/Pedro_Gouveia/Design_Patterns_Pedro_Gouveia.docx
@@ -42,32 +42,31 @@
           <w:bCs/>
           <w:lang w:val="en-US"/>
         </w:rPr>
-        <w:t xml:space="preserve">Observer </w:t>
-      </w:r>
-    </w:p>
-    <w:p>
-      <w:pPr>
-        <w:rPr>
-          <w:lang w:val="en-US"/>
-        </w:rPr>
-      </w:pPr>
-    </w:p>
-    <w:p>
-      <w:pPr>
-        <w:rPr>
-          <w:lang w:val="en-US"/>
-        </w:rPr>
-      </w:pPr>
-      <w:r>
-        <w:rPr>
-          <w:noProof/>
+        <w:t>Iterator</w:t>
+      </w:r>
+    </w:p>
+    <w:p>
+      <w:pPr>
+        <w:rPr>
+          <w:lang w:val="en-US"/>
+        </w:rPr>
+      </w:pPr>
+    </w:p>
+    <w:p>
+      <w:pPr>
+        <w:rPr>
+          <w:lang w:val="en-US"/>
+        </w:rPr>
+      </w:pPr>
+      <w:r>
+        <w:rPr>
           <w:lang w:val="en-US"/>
         </w:rPr>
         <w:drawing>
-          <wp:inline distT="0" distB="0" distL="0" distR="0" wp14:anchorId="55B5DDB0" wp14:editId="3D068D6B">
-            <wp:extent cx="5731510" cy="3155315"/>
+          <wp:inline distT="0" distB="0" distL="0" distR="0" wp14:anchorId="46540E49" wp14:editId="6E03534B">
+            <wp:extent cx="5731510" cy="4626610"/>
             <wp:effectExtent l="0" t="0" r="0" b="0"/>
-            <wp:docPr id="5" name="Picture 5" descr="Graphical user interface, text, application, email&#10;&#10;Description automatically generated"/>
+            <wp:docPr id="1" name="Picture 1" descr="Text&#10;&#10;Description automatically generated"/>
             <wp:cNvGraphicFramePr>
               <a:graphicFrameLocks xmlns:a="http://schemas.openxmlformats.org/drawingml/2006/main" noChangeAspect="1"/>
             </wp:cNvGraphicFramePr>
@@ -75,7 +74,7 @@
               <a:graphicData uri="http://schemas.openxmlformats.org/drawingml/2006/picture">
                 <pic:pic xmlns:pic="http://schemas.openxmlformats.org/drawingml/2006/picture">
                   <pic:nvPicPr>
-                    <pic:cNvPr id="5" name="Picture 5" descr="Graphical user interface, text, application, email&#10;&#10;Description automatically generated"/>
+                    <pic:cNvPr id="1" name="Picture 1" descr="Text&#10;&#10;Description automatically generated"/>
                     <pic:cNvPicPr/>
                   </pic:nvPicPr>
                   <pic:blipFill>
@@ -87,7 +86,7 @@
                   <pic:spPr>
                     <a:xfrm>
                       <a:off x="0" y="0"/>
-                      <a:ext cx="5731510" cy="3155315"/>
+                      <a:ext cx="5731510" cy="4626610"/>
                     </a:xfrm>
                     <a:prstGeom prst="rect">
                       <a:avLst/>
@@ -119,16 +118,22 @@
         </w:rPr>
         <w:t xml:space="preserve">Location: </w:t>
       </w:r>
-      <w:r>
-        <w:rPr>
-          <w:noProof/>
+    </w:p>
+    <w:p>
+      <w:pPr>
+        <w:rPr>
+          <w:lang w:val="en-US"/>
+        </w:rPr>
+      </w:pPr>
+      <w:r>
+        <w:rPr>
           <w:lang w:val="en-US"/>
         </w:rPr>
         <w:drawing>
-          <wp:inline distT="0" distB="0" distL="0" distR="0" wp14:anchorId="3F6C0B9A" wp14:editId="2F05E298">
-            <wp:extent cx="5731510" cy="237490"/>
+          <wp:inline distT="0" distB="0" distL="0" distR="0" wp14:anchorId="0AF35EF8" wp14:editId="2F4779D2">
+            <wp:extent cx="5731510" cy="212090"/>
             <wp:effectExtent l="0" t="0" r="0" b="3810"/>
-            <wp:docPr id="6" name="Picture 6"/>
+            <wp:docPr id="2" name="Picture 2"/>
             <wp:cNvGraphicFramePr>
               <a:graphicFrameLocks xmlns:a="http://schemas.openxmlformats.org/drawingml/2006/main" noChangeAspect="1"/>
             </wp:cNvGraphicFramePr>
@@ -148,7 +153,7 @@
                   <pic:spPr>
                     <a:xfrm>
                       <a:off x="0" y="0"/>
-                      <a:ext cx="5731510" cy="237490"/>
+                      <a:ext cx="5731510" cy="212090"/>
                     </a:xfrm>
                     <a:prstGeom prst="rect">
                       <a:avLst/>
@@ -178,7 +183,25 @@
         <w:rPr>
           <w:lang w:val="en-US"/>
         </w:rPr>
-        <w:t>Rationale: There is an observer class for any custom property change. It responds to this change, changing the custom property value.</w:t>
+        <w:t xml:space="preserve">Rationale: There is an </w:t>
+      </w:r>
+      <w:r>
+        <w:rPr>
+          <w:lang w:val="en-US"/>
+        </w:rPr>
+        <w:t>iterator to go through all the spreadsheet’s records of the Gantt graph when passing it to CSV</w:t>
+      </w:r>
+      <w:r>
+        <w:rPr>
+          <w:lang w:val="en-US"/>
+        </w:rPr>
+        <w:t>.</w:t>
+      </w:r>
+      <w:r>
+        <w:rPr>
+          <w:lang w:val="en-US"/>
+        </w:rPr>
+        <w:t xml:space="preserve"> It is convenient to iterate this way so the converter class (the one that converts to CSS), doesn’t get access to information of the records it is converting.</w:t>
       </w:r>
     </w:p>
     <w:p>
@@ -634,7 +657,6 @@
           <w:bCs/>
           <w:lang w:val="en-US"/>
         </w:rPr>
-        <w:lastRenderedPageBreak/>
         <w:t>Façade</w:t>
       </w:r>
     </w:p>

</xml_diff>

<commit_message>
Changed the iterator pattern to open/close
Changed the iterator pattern based on Francisco inputs to a new one. Waiting for a new review.
</commit_message>
<xml_diff>
--- a/SE2223_60157_60201_60226_60479_60749/Phase_1/Sprint1/Pedro_Gouveia/Design_Patterns_Pedro_Gouveia.docx
+++ b/SE2223_60157_60201_60226_60479_60749/Phase_1/Sprint1/Pedro_Gouveia/Design_Patterns_Pedro_Gouveia.docx
@@ -42,31 +42,80 @@
           <w:bCs/>
           <w:lang w:val="en-US"/>
         </w:rPr>
-        <w:t>Iterator</w:t>
-      </w:r>
-    </w:p>
-    <w:p>
-      <w:pPr>
-        <w:rPr>
-          <w:lang w:val="en-US"/>
-        </w:rPr>
-      </w:pPr>
-    </w:p>
-    <w:p>
-      <w:pPr>
-        <w:rPr>
-          <w:lang w:val="en-US"/>
-        </w:rPr>
-      </w:pPr>
-      <w:r>
-        <w:rPr>
-          <w:lang w:val="en-US"/>
+        <w:t>Open/Closed</w:t>
+      </w:r>
+    </w:p>
+    <w:p>
+      <w:pPr>
+        <w:rPr>
+          <w:lang w:val="en-US"/>
+        </w:rPr>
+      </w:pPr>
+    </w:p>
+    <w:p>
+      <w:pPr>
+        <w:spacing w:before="240" w:after="240"/>
+        <w:rPr>
+          <w:rFonts w:ascii="Times New Roman" w:eastAsia="Times New Roman" w:hAnsi="Times New Roman" w:cs="Times New Roman"/>
+          <w:lang w:eastAsia="en-GB"/>
+        </w:rPr>
+      </w:pPr>
+      <w:r>
+        <w:rPr>
+          <w:rFonts w:ascii="Arial" w:eastAsia="Times New Roman" w:hAnsi="Arial" w:cs="Arial"/>
+          <w:b/>
+          <w:bCs/>
+          <w:color w:val="000000"/>
+          <w:sz w:val="22"/>
+          <w:szCs w:val="22"/>
+          <w:bdr w:val="none" w:sz="0" w:space="0" w:color="auto" w:frame="1"/>
+          <w:lang w:eastAsia="en-GB"/>
+        </w:rPr>
+        <w:fldChar w:fldCharType="begin"/>
+      </w:r>
+      <w:r>
+        <w:rPr>
+          <w:rFonts w:ascii="Arial" w:eastAsia="Times New Roman" w:hAnsi="Arial" w:cs="Arial"/>
+          <w:b/>
+          <w:bCs/>
+          <w:color w:val="000000"/>
+          <w:sz w:val="22"/>
+          <w:szCs w:val="22"/>
+          <w:bdr w:val="none" w:sz="0" w:space="0" w:color="auto" w:frame="1"/>
+          <w:lang w:eastAsia="en-GB"/>
+        </w:rPr>
+        <w:instrText xml:space="preserve"> INCLUDEPICTURE "https://lh5.googleusercontent.com/MR1tzAnS0wwbps9R1JA-XjdEqV7Fj8VXryLyDpcu2LQHI0msvq9npuD5iBrRdZ82zDiNUZzyqz8SeAFIaQ0OBE9Dh7x8KTwyrIvOn6rf1otnYycqb-3f9gnzC33pHMnwwzr7GiMMgnyc5NdHdsFDr4cAKn_3Vbtlm77O4oC9TucEzaORxaFGPfkJ" \* MERGEFORMATINET </w:instrText>
+      </w:r>
+      <w:r>
+        <w:rPr>
+          <w:rFonts w:ascii="Arial" w:eastAsia="Times New Roman" w:hAnsi="Arial" w:cs="Arial"/>
+          <w:b/>
+          <w:bCs/>
+          <w:color w:val="000000"/>
+          <w:sz w:val="22"/>
+          <w:szCs w:val="22"/>
+          <w:bdr w:val="none" w:sz="0" w:space="0" w:color="auto" w:frame="1"/>
+          <w:lang w:eastAsia="en-GB"/>
+        </w:rPr>
+        <w:fldChar w:fldCharType="separate"/>
+      </w:r>
+      <w:r>
+        <w:rPr>
+          <w:rFonts w:ascii="Arial" w:eastAsia="Times New Roman" w:hAnsi="Arial" w:cs="Arial"/>
+          <w:b/>
+          <w:bCs/>
+          <w:noProof/>
+          <w:color w:val="000000"/>
+          <w:sz w:val="22"/>
+          <w:szCs w:val="22"/>
+          <w:bdr w:val="none" w:sz="0" w:space="0" w:color="auto" w:frame="1"/>
+          <w:lang w:eastAsia="en-GB"/>
         </w:rPr>
         <w:drawing>
-          <wp:inline distT="0" distB="0" distL="0" distR="0" wp14:anchorId="46540E49" wp14:editId="6E03534B">
-            <wp:extent cx="5731510" cy="4626610"/>
-            <wp:effectExtent l="0" t="0" r="0" b="0"/>
-            <wp:docPr id="1" name="Picture 1" descr="Text&#10;&#10;Description automatically generated"/>
+          <wp:inline distT="0" distB="0" distL="0" distR="0" wp14:anchorId="76B0D6B7" wp14:editId="4D887D18">
+            <wp:extent cx="5731510" cy="1062446"/>
+            <wp:effectExtent l="0" t="0" r="0" b="4445"/>
+            <wp:docPr id="4" name="Picture 4" descr="Text&#10;&#10;Description automatically generated with medium confidence"/>
             <wp:cNvGraphicFramePr>
               <a:graphicFrameLocks xmlns:a="http://schemas.openxmlformats.org/drawingml/2006/main" noChangeAspect="1"/>
             </wp:cNvGraphicFramePr>
@@ -74,23 +123,39 @@
               <a:graphicData uri="http://schemas.openxmlformats.org/drawingml/2006/picture">
                 <pic:pic xmlns:pic="http://schemas.openxmlformats.org/drawingml/2006/picture">
                   <pic:nvPicPr>
-                    <pic:cNvPr id="1" name="Picture 1" descr="Text&#10;&#10;Description automatically generated"/>
-                    <pic:cNvPicPr/>
+                    <pic:cNvPr id="4" name="Picture 4" descr="Text&#10;&#10;Description automatically generated with medium confidence"/>
+                    <pic:cNvPicPr>
+                      <a:picLocks noChangeAspect="1" noChangeArrowheads="1"/>
+                    </pic:cNvPicPr>
                   </pic:nvPicPr>
-                  <pic:blipFill>
-                    <a:blip r:embed="rId4"/>
-                    <a:stretch>
-                      <a:fillRect/>
-                    </a:stretch>
+                  <pic:blipFill rotWithShape="1">
+                    <a:blip r:embed="rId4" cstate="print">
+                      <a:extLst>
+                        <a:ext uri="{28A0092B-C50C-407E-A947-70E740481C1C}">
+                          <a14:useLocalDpi xmlns:a14="http://schemas.microsoft.com/office/drawing/2010/main" val="0"/>
+                        </a:ext>
+                      </a:extLst>
+                    </a:blip>
+                    <a:srcRect b="80029"/>
+                    <a:stretch/>
                   </pic:blipFill>
-                  <pic:spPr>
+                  <pic:spPr bwMode="auto">
                     <a:xfrm>
                       <a:off x="0" y="0"/>
-                      <a:ext cx="5731510" cy="4626610"/>
+                      <a:ext cx="5731510" cy="1062446"/>
                     </a:xfrm>
                     <a:prstGeom prst="rect">
                       <a:avLst/>
                     </a:prstGeom>
+                    <a:noFill/>
+                    <a:ln>
+                      <a:noFill/>
+                    </a:ln>
+                    <a:extLst>
+                      <a:ext uri="{53640926-AAD7-44D8-BBD7-CCE9431645EC}">
+                        <a14:shadowObscured xmlns:a14="http://schemas.microsoft.com/office/drawing/2010/main"/>
+                      </a:ext>
+                    </a:extLst>
                   </pic:spPr>
                 </pic:pic>
               </a:graphicData>
@@ -98,42 +163,106 @@
           </wp:inline>
         </w:drawing>
       </w:r>
-    </w:p>
-    <w:p>
-      <w:pPr>
-        <w:rPr>
-          <w:lang w:val="en-US"/>
-        </w:rPr>
-      </w:pPr>
-    </w:p>
-    <w:p>
-      <w:pPr>
-        <w:rPr>
-          <w:lang w:val="en-US"/>
-        </w:rPr>
-      </w:pPr>
-      <w:r>
-        <w:rPr>
-          <w:lang w:val="en-US"/>
-        </w:rPr>
-        <w:t xml:space="preserve">Location: </w:t>
-      </w:r>
-    </w:p>
-    <w:p>
-      <w:pPr>
-        <w:rPr>
-          <w:lang w:val="en-US"/>
-        </w:rPr>
-      </w:pPr>
-      <w:r>
-        <w:rPr>
-          <w:lang w:val="en-US"/>
+      <w:r>
+        <w:rPr>
+          <w:rFonts w:ascii="Arial" w:eastAsia="Times New Roman" w:hAnsi="Arial" w:cs="Arial"/>
+          <w:b/>
+          <w:bCs/>
+          <w:color w:val="000000"/>
+          <w:sz w:val="22"/>
+          <w:szCs w:val="22"/>
+          <w:bdr w:val="none" w:sz="0" w:space="0" w:color="auto" w:frame="1"/>
+          <w:lang w:eastAsia="en-GB"/>
+        </w:rPr>
+        <w:fldChar w:fldCharType="end"/>
+      </w:r>
+    </w:p>
+    <w:p>
+      <w:pPr>
+        <w:spacing w:before="240" w:after="240"/>
+        <w:rPr>
+          <w:rFonts w:ascii="Times New Roman" w:eastAsia="Times New Roman" w:hAnsi="Times New Roman" w:cs="Times New Roman"/>
+          <w:lang w:eastAsia="en-GB"/>
+        </w:rPr>
+      </w:pPr>
+      <w:r>
+        <w:rPr>
+          <w:rFonts w:ascii="Arial" w:eastAsia="Times New Roman" w:hAnsi="Arial" w:cs="Arial"/>
+          <w:color w:val="000000"/>
+          <w:sz w:val="22"/>
+          <w:szCs w:val="22"/>
+          <w:u w:val="single"/>
+          <w:lang w:eastAsia="en-GB"/>
+        </w:rPr>
+        <w:t>Location</w:t>
+      </w:r>
+      <w:r>
+        <w:rPr>
+          <w:rFonts w:ascii="Arial" w:eastAsia="Times New Roman" w:hAnsi="Arial" w:cs="Arial"/>
+          <w:color w:val="000000"/>
+          <w:sz w:val="22"/>
+          <w:szCs w:val="22"/>
+          <w:lang w:eastAsia="en-GB"/>
+        </w:rPr>
+        <w:t>:</w:t>
+      </w:r>
+    </w:p>
+    <w:p>
+      <w:pPr>
+        <w:spacing w:before="240" w:after="240"/>
+        <w:rPr>
+          <w:rFonts w:ascii="Times New Roman" w:eastAsia="Times New Roman" w:hAnsi="Times New Roman" w:cs="Times New Roman"/>
+          <w:lang w:eastAsia="en-GB"/>
+        </w:rPr>
+      </w:pPr>
+      <w:r>
+        <w:rPr>
+          <w:rFonts w:ascii="Arial" w:eastAsia="Times New Roman" w:hAnsi="Arial" w:cs="Arial"/>
+          <w:color w:val="000000"/>
+          <w:sz w:val="22"/>
+          <w:szCs w:val="22"/>
+          <w:bdr w:val="none" w:sz="0" w:space="0" w:color="auto" w:frame="1"/>
+          <w:lang w:eastAsia="en-GB"/>
+        </w:rPr>
+        <w:fldChar w:fldCharType="begin"/>
+      </w:r>
+      <w:r>
+        <w:rPr>
+          <w:rFonts w:ascii="Arial" w:eastAsia="Times New Roman" w:hAnsi="Arial" w:cs="Arial"/>
+          <w:color w:val="000000"/>
+          <w:sz w:val="22"/>
+          <w:szCs w:val="22"/>
+          <w:bdr w:val="none" w:sz="0" w:space="0" w:color="auto" w:frame="1"/>
+          <w:lang w:eastAsia="en-GB"/>
+        </w:rPr>
+        <w:instrText xml:space="preserve"> INCLUDEPICTURE "https://lh4.googleusercontent.com/p_692JX_yD0Km1AhTX8xYnp8jFD_TmuIpc4vIyK5sUFk0qY2fY5hHty4c7Y4NQ4_TQ7t8UaV4Gv_qge0_ML-IQ7QU6eVn8QWA2uaNeHEohc5W90GhwEwAdid6GWqP32SEenwDFreoS5Znsk4QxOasE8VJxq6cRVJKeJHklrIlqRYUE8y9Q3OVWg3" \* MERGEFORMATINET </w:instrText>
+      </w:r>
+      <w:r>
+        <w:rPr>
+          <w:rFonts w:ascii="Arial" w:eastAsia="Times New Roman" w:hAnsi="Arial" w:cs="Arial"/>
+          <w:color w:val="000000"/>
+          <w:sz w:val="22"/>
+          <w:szCs w:val="22"/>
+          <w:bdr w:val="none" w:sz="0" w:space="0" w:color="auto" w:frame="1"/>
+          <w:lang w:eastAsia="en-GB"/>
+        </w:rPr>
+        <w:fldChar w:fldCharType="separate"/>
+      </w:r>
+      <w:r>
+        <w:rPr>
+          <w:rFonts w:ascii="Arial" w:eastAsia="Times New Roman" w:hAnsi="Arial" w:cs="Arial"/>
+          <w:noProof/>
+          <w:color w:val="000000"/>
+          <w:sz w:val="22"/>
+          <w:szCs w:val="22"/>
+          <w:bdr w:val="none" w:sz="0" w:space="0" w:color="auto" w:frame="1"/>
+          <w:lang w:eastAsia="en-GB"/>
         </w:rPr>
         <w:drawing>
-          <wp:inline distT="0" distB="0" distL="0" distR="0" wp14:anchorId="0AF35EF8" wp14:editId="2F4779D2">
-            <wp:extent cx="5731510" cy="212090"/>
-            <wp:effectExtent l="0" t="0" r="0" b="3810"/>
-            <wp:docPr id="2" name="Picture 2"/>
+          <wp:inline distT="0" distB="0" distL="0" distR="0" wp14:anchorId="792A1A32" wp14:editId="13B93631">
+            <wp:extent cx="5731510" cy="215900"/>
+            <wp:effectExtent l="0" t="0" r="0" b="0"/>
+            <wp:docPr id="3" name="Picture 3"/>
             <wp:cNvGraphicFramePr>
               <a:graphicFrameLocks xmlns:a="http://schemas.openxmlformats.org/drawingml/2006/main" noChangeAspect="1"/>
             </wp:cNvGraphicFramePr>
@@ -141,23 +270,36 @@
               <a:graphicData uri="http://schemas.openxmlformats.org/drawingml/2006/picture">
                 <pic:pic xmlns:pic="http://schemas.openxmlformats.org/drawingml/2006/picture">
                   <pic:nvPicPr>
-                    <pic:cNvPr id="1" name=""/>
-                    <pic:cNvPicPr/>
+                    <pic:cNvPr id="0" name="Picture 2"/>
+                    <pic:cNvPicPr>
+                      <a:picLocks noChangeAspect="1" noChangeArrowheads="1"/>
+                    </pic:cNvPicPr>
                   </pic:nvPicPr>
                   <pic:blipFill>
-                    <a:blip r:embed="rId5"/>
+                    <a:blip r:embed="rId5">
+                      <a:extLst>
+                        <a:ext uri="{28A0092B-C50C-407E-A947-70E740481C1C}">
+                          <a14:useLocalDpi xmlns:a14="http://schemas.microsoft.com/office/drawing/2010/main" val="0"/>
+                        </a:ext>
+                      </a:extLst>
+                    </a:blip>
+                    <a:srcRect/>
                     <a:stretch>
                       <a:fillRect/>
                     </a:stretch>
                   </pic:blipFill>
-                  <pic:spPr>
+                  <pic:spPr bwMode="auto">
                     <a:xfrm>
                       <a:off x="0" y="0"/>
-                      <a:ext cx="5731510" cy="212090"/>
+                      <a:ext cx="5731510" cy="215900"/>
                     </a:xfrm>
                     <a:prstGeom prst="rect">
                       <a:avLst/>
                     </a:prstGeom>
+                    <a:noFill/>
+                    <a:ln>
+                      <a:noFill/>
+                    </a:ln>
                   </pic:spPr>
                 </pic:pic>
               </a:graphicData>
@@ -165,237 +307,372 @@
           </wp:inline>
         </w:drawing>
       </w:r>
-    </w:p>
-    <w:p>
-      <w:pPr>
-        <w:rPr>
-          <w:lang w:val="en-US"/>
-        </w:rPr>
-      </w:pPr>
-    </w:p>
-    <w:p>
-      <w:pPr>
-        <w:rPr>
-          <w:lang w:val="en-US"/>
-        </w:rPr>
-      </w:pPr>
-      <w:r>
-        <w:rPr>
-          <w:lang w:val="en-US"/>
-        </w:rPr>
-        <w:t xml:space="preserve">Rationale: There is an </w:t>
-      </w:r>
-      <w:r>
-        <w:rPr>
-          <w:lang w:val="en-US"/>
-        </w:rPr>
-        <w:t>iterator to go through all the spreadsheet’s records of the Gantt graph when passing it to CSV</w:t>
-      </w:r>
-      <w:r>
-        <w:rPr>
-          <w:lang w:val="en-US"/>
-        </w:rPr>
-        <w:t>.</w:t>
-      </w:r>
-      <w:r>
-        <w:rPr>
-          <w:lang w:val="en-US"/>
-        </w:rPr>
-        <w:t xml:space="preserve"> It is convenient to iterate this way so the converter class (the one that converts to CSS), doesn’t get access to information of the records it is converting.</w:t>
-      </w:r>
-    </w:p>
-    <w:p>
-      <w:pPr>
-        <w:rPr>
-          <w:lang w:val="en-US"/>
-        </w:rPr>
-      </w:pPr>
-    </w:p>
-    <w:p>
-      <w:pPr>
-        <w:rPr>
-          <w:b/>
-          <w:bCs/>
-          <w:lang w:val="en-US"/>
-        </w:rPr>
-      </w:pPr>
-    </w:p>
-    <w:p>
-      <w:pPr>
-        <w:rPr>
-          <w:b/>
-          <w:bCs/>
-          <w:lang w:val="en-US"/>
-        </w:rPr>
-      </w:pPr>
-    </w:p>
-    <w:p>
-      <w:pPr>
-        <w:rPr>
-          <w:b/>
-          <w:bCs/>
-          <w:lang w:val="en-US"/>
-        </w:rPr>
-      </w:pPr>
-    </w:p>
-    <w:p>
-      <w:pPr>
-        <w:rPr>
-          <w:b/>
-          <w:bCs/>
-          <w:lang w:val="en-US"/>
-        </w:rPr>
-      </w:pPr>
-    </w:p>
-    <w:p>
-      <w:pPr>
-        <w:rPr>
-          <w:b/>
-          <w:bCs/>
-          <w:lang w:val="en-US"/>
-        </w:rPr>
-      </w:pPr>
-    </w:p>
-    <w:p>
-      <w:pPr>
-        <w:rPr>
-          <w:b/>
-          <w:bCs/>
-          <w:lang w:val="en-US"/>
-        </w:rPr>
-      </w:pPr>
-    </w:p>
-    <w:p>
-      <w:pPr>
-        <w:rPr>
-          <w:b/>
-          <w:bCs/>
-          <w:lang w:val="en-US"/>
-        </w:rPr>
-      </w:pPr>
-    </w:p>
-    <w:p>
-      <w:pPr>
-        <w:rPr>
-          <w:b/>
-          <w:bCs/>
-          <w:lang w:val="en-US"/>
-        </w:rPr>
-      </w:pPr>
-    </w:p>
-    <w:p>
-      <w:pPr>
-        <w:rPr>
-          <w:b/>
-          <w:bCs/>
-          <w:lang w:val="en-US"/>
-        </w:rPr>
-      </w:pPr>
-    </w:p>
-    <w:p>
-      <w:pPr>
-        <w:rPr>
-          <w:b/>
-          <w:bCs/>
-          <w:lang w:val="en-US"/>
-        </w:rPr>
-      </w:pPr>
-    </w:p>
-    <w:p>
-      <w:pPr>
-        <w:rPr>
-          <w:b/>
-          <w:bCs/>
-          <w:lang w:val="en-US"/>
-        </w:rPr>
-      </w:pPr>
-    </w:p>
-    <w:p>
-      <w:pPr>
-        <w:rPr>
-          <w:b/>
-          <w:bCs/>
-          <w:lang w:val="en-US"/>
-        </w:rPr>
-      </w:pPr>
-    </w:p>
-    <w:p>
-      <w:pPr>
-        <w:rPr>
-          <w:b/>
-          <w:bCs/>
-          <w:lang w:val="en-US"/>
-        </w:rPr>
-      </w:pPr>
-    </w:p>
-    <w:p>
-      <w:pPr>
-        <w:rPr>
-          <w:b/>
-          <w:bCs/>
-          <w:lang w:val="en-US"/>
-        </w:rPr>
-      </w:pPr>
-    </w:p>
-    <w:p>
-      <w:pPr>
-        <w:rPr>
-          <w:b/>
-          <w:bCs/>
-          <w:lang w:val="en-US"/>
-        </w:rPr>
-      </w:pPr>
-    </w:p>
-    <w:p>
-      <w:pPr>
-        <w:rPr>
-          <w:b/>
-          <w:bCs/>
-          <w:lang w:val="en-US"/>
-        </w:rPr>
-      </w:pPr>
-    </w:p>
-    <w:p>
-      <w:pPr>
-        <w:rPr>
-          <w:b/>
-          <w:bCs/>
-          <w:lang w:val="en-US"/>
-        </w:rPr>
-      </w:pPr>
-    </w:p>
-    <w:p>
-      <w:pPr>
-        <w:rPr>
-          <w:b/>
-          <w:bCs/>
-          <w:lang w:val="en-US"/>
-        </w:rPr>
-      </w:pPr>
-    </w:p>
-    <w:p>
-      <w:pPr>
-        <w:rPr>
-          <w:b/>
-          <w:bCs/>
-          <w:lang w:val="en-US"/>
-        </w:rPr>
-      </w:pPr>
-    </w:p>
-    <w:p>
-      <w:pPr>
-        <w:rPr>
-          <w:b/>
-          <w:bCs/>
-          <w:lang w:val="en-US"/>
-        </w:rPr>
-      </w:pPr>
-      <w:r>
-        <w:rPr>
-          <w:b/>
-          <w:bCs/>
-          <w:lang w:val="en-US"/>
-        </w:rPr>
+      <w:r>
+        <w:rPr>
+          <w:rFonts w:ascii="Arial" w:eastAsia="Times New Roman" w:hAnsi="Arial" w:cs="Arial"/>
+          <w:color w:val="000000"/>
+          <w:sz w:val="22"/>
+          <w:szCs w:val="22"/>
+          <w:bdr w:val="none" w:sz="0" w:space="0" w:color="auto" w:frame="1"/>
+          <w:lang w:eastAsia="en-GB"/>
+        </w:rPr>
+        <w:fldChar w:fldCharType="end"/>
+      </w:r>
+    </w:p>
+    <w:p>
+      <w:pPr>
+        <w:rPr>
+          <w:b/>
+          <w:bCs/>
+          <w:lang w:val="en-US"/>
+        </w:rPr>
+      </w:pPr>
+      <w:r>
+        <w:rPr>
+          <w:rFonts w:ascii="Arial" w:eastAsia="Times New Roman" w:hAnsi="Arial" w:cs="Arial"/>
+          <w:color w:val="000000"/>
+          <w:sz w:val="22"/>
+          <w:szCs w:val="22"/>
+          <w:u w:val="single"/>
+          <w:lang w:eastAsia="en-GB"/>
+        </w:rPr>
+        <w:t>Rationale</w:t>
+      </w:r>
+      <w:r>
+        <w:rPr>
+          <w:rFonts w:ascii="Arial" w:eastAsia="Times New Roman" w:hAnsi="Arial" w:cs="Arial"/>
+          <w:color w:val="000000"/>
+          <w:sz w:val="22"/>
+          <w:szCs w:val="22"/>
+          <w:lang w:eastAsia="en-GB"/>
+        </w:rPr>
+        <w:t xml:space="preserve">: There is an abstract class called </w:t>
+      </w:r>
+      <w:r>
+        <w:rPr>
+          <w:rFonts w:ascii="Arial" w:eastAsia="Times New Roman" w:hAnsi="Arial" w:cs="Arial"/>
+          <w:i/>
+          <w:iCs/>
+          <w:color w:val="000000"/>
+          <w:sz w:val="22"/>
+          <w:szCs w:val="22"/>
+          <w:lang w:eastAsia="en-GB"/>
+        </w:rPr>
+        <w:t>ChartModelBase</w:t>
+      </w:r>
+      <w:r>
+        <w:rPr>
+          <w:rFonts w:ascii="Arial" w:eastAsia="Times New Roman" w:hAnsi="Arial" w:cs="Arial"/>
+          <w:color w:val="000000"/>
+          <w:sz w:val="22"/>
+          <w:szCs w:val="22"/>
+          <w:lang w:eastAsia="en-GB"/>
+        </w:rPr>
+        <w:t xml:space="preserve"> to which there are 2 inheritors implementations called </w:t>
+      </w:r>
+      <w:r>
+        <w:rPr>
+          <w:rFonts w:ascii="Arial" w:eastAsia="Times New Roman" w:hAnsi="Arial" w:cs="Arial"/>
+          <w:i/>
+          <w:iCs/>
+          <w:color w:val="000000"/>
+          <w:sz w:val="22"/>
+          <w:szCs w:val="22"/>
+          <w:lang w:eastAsia="en-GB"/>
+        </w:rPr>
+        <w:t>ChartModelImpl</w:t>
+      </w:r>
+      <w:r>
+        <w:rPr>
+          <w:rFonts w:ascii="Arial" w:eastAsia="Times New Roman" w:hAnsi="Arial" w:cs="Arial"/>
+          <w:color w:val="000000"/>
+          <w:sz w:val="22"/>
+          <w:szCs w:val="22"/>
+          <w:lang w:eastAsia="en-GB"/>
+        </w:rPr>
+        <w:t xml:space="preserve"> and </w:t>
+      </w:r>
+      <w:r>
+        <w:rPr>
+          <w:rFonts w:ascii="Arial" w:eastAsia="Times New Roman" w:hAnsi="Arial" w:cs="Arial"/>
+          <w:i/>
+          <w:iCs/>
+          <w:color w:val="000000"/>
+          <w:sz w:val="22"/>
+          <w:szCs w:val="22"/>
+          <w:lang w:eastAsia="en-GB"/>
+        </w:rPr>
+        <w:t>ChartModelResource</w:t>
+      </w:r>
+      <w:r>
+        <w:rPr>
+          <w:rFonts w:ascii="Arial" w:eastAsia="Times New Roman" w:hAnsi="Arial" w:cs="Arial"/>
+          <w:color w:val="000000"/>
+          <w:sz w:val="22"/>
+          <w:szCs w:val="22"/>
+          <w:lang w:eastAsia="en-GB"/>
+        </w:rPr>
+        <w:t xml:space="preserve"> that are open to change and the abstract class is closed because methods in the abstract superclass are preserved, and the system can be extended by providing different implementations for each method in the subclasses.</w:t>
+      </w:r>
+    </w:p>
+    <w:p>
+      <w:pPr>
+        <w:rPr>
+          <w:b/>
+          <w:bCs/>
+          <w:lang w:val="en-US"/>
+        </w:rPr>
+      </w:pPr>
+    </w:p>
+    <w:p>
+      <w:pPr>
+        <w:rPr>
+          <w:b/>
+          <w:bCs/>
+          <w:lang w:val="en-US"/>
+        </w:rPr>
+      </w:pPr>
+    </w:p>
+    <w:p>
+      <w:pPr>
+        <w:rPr>
+          <w:b/>
+          <w:bCs/>
+          <w:lang w:val="en-US"/>
+        </w:rPr>
+      </w:pPr>
+    </w:p>
+    <w:p>
+      <w:pPr>
+        <w:rPr>
+          <w:b/>
+          <w:bCs/>
+          <w:lang w:val="en-US"/>
+        </w:rPr>
+      </w:pPr>
+    </w:p>
+    <w:p>
+      <w:pPr>
+        <w:rPr>
+          <w:b/>
+          <w:bCs/>
+          <w:lang w:val="en-US"/>
+        </w:rPr>
+      </w:pPr>
+    </w:p>
+    <w:p>
+      <w:pPr>
+        <w:rPr>
+          <w:b/>
+          <w:bCs/>
+          <w:lang w:val="en-US"/>
+        </w:rPr>
+      </w:pPr>
+    </w:p>
+    <w:p>
+      <w:pPr>
+        <w:rPr>
+          <w:b/>
+          <w:bCs/>
+          <w:lang w:val="en-US"/>
+        </w:rPr>
+      </w:pPr>
+    </w:p>
+    <w:p>
+      <w:pPr>
+        <w:rPr>
+          <w:b/>
+          <w:bCs/>
+          <w:lang w:val="en-US"/>
+        </w:rPr>
+      </w:pPr>
+    </w:p>
+    <w:p>
+      <w:pPr>
+        <w:rPr>
+          <w:b/>
+          <w:bCs/>
+          <w:lang w:val="en-US"/>
+        </w:rPr>
+      </w:pPr>
+    </w:p>
+    <w:p>
+      <w:pPr>
+        <w:rPr>
+          <w:b/>
+          <w:bCs/>
+          <w:lang w:val="en-US"/>
+        </w:rPr>
+      </w:pPr>
+    </w:p>
+    <w:p>
+      <w:pPr>
+        <w:rPr>
+          <w:b/>
+          <w:bCs/>
+          <w:lang w:val="en-US"/>
+        </w:rPr>
+      </w:pPr>
+    </w:p>
+    <w:p>
+      <w:pPr>
+        <w:rPr>
+          <w:b/>
+          <w:bCs/>
+          <w:lang w:val="en-US"/>
+        </w:rPr>
+      </w:pPr>
+    </w:p>
+    <w:p>
+      <w:pPr>
+        <w:rPr>
+          <w:b/>
+          <w:bCs/>
+          <w:lang w:val="en-US"/>
+        </w:rPr>
+      </w:pPr>
+    </w:p>
+    <w:p>
+      <w:pPr>
+        <w:rPr>
+          <w:b/>
+          <w:bCs/>
+          <w:lang w:val="en-US"/>
+        </w:rPr>
+      </w:pPr>
+    </w:p>
+    <w:p>
+      <w:pPr>
+        <w:rPr>
+          <w:b/>
+          <w:bCs/>
+          <w:lang w:val="en-US"/>
+        </w:rPr>
+      </w:pPr>
+    </w:p>
+    <w:p>
+      <w:pPr>
+        <w:rPr>
+          <w:b/>
+          <w:bCs/>
+          <w:lang w:val="en-US"/>
+        </w:rPr>
+      </w:pPr>
+    </w:p>
+    <w:p>
+      <w:pPr>
+        <w:rPr>
+          <w:b/>
+          <w:bCs/>
+          <w:lang w:val="en-US"/>
+        </w:rPr>
+      </w:pPr>
+    </w:p>
+    <w:p>
+      <w:pPr>
+        <w:rPr>
+          <w:b/>
+          <w:bCs/>
+          <w:lang w:val="en-US"/>
+        </w:rPr>
+      </w:pPr>
+    </w:p>
+    <w:p>
+      <w:pPr>
+        <w:rPr>
+          <w:b/>
+          <w:bCs/>
+          <w:lang w:val="en-US"/>
+        </w:rPr>
+      </w:pPr>
+    </w:p>
+    <w:p>
+      <w:pPr>
+        <w:rPr>
+          <w:b/>
+          <w:bCs/>
+          <w:lang w:val="en-US"/>
+        </w:rPr>
+      </w:pPr>
+    </w:p>
+    <w:p>
+      <w:pPr>
+        <w:rPr>
+          <w:b/>
+          <w:bCs/>
+          <w:lang w:val="en-US"/>
+        </w:rPr>
+      </w:pPr>
+    </w:p>
+    <w:p>
+      <w:pPr>
+        <w:rPr>
+          <w:b/>
+          <w:bCs/>
+          <w:lang w:val="en-US"/>
+        </w:rPr>
+      </w:pPr>
+    </w:p>
+    <w:p>
+      <w:pPr>
+        <w:rPr>
+          <w:b/>
+          <w:bCs/>
+          <w:lang w:val="en-US"/>
+        </w:rPr>
+      </w:pPr>
+    </w:p>
+    <w:p>
+      <w:pPr>
+        <w:rPr>
+          <w:b/>
+          <w:bCs/>
+          <w:lang w:val="en-US"/>
+        </w:rPr>
+      </w:pPr>
+    </w:p>
+    <w:p>
+      <w:pPr>
+        <w:rPr>
+          <w:b/>
+          <w:bCs/>
+          <w:lang w:val="en-US"/>
+        </w:rPr>
+      </w:pPr>
+    </w:p>
+    <w:p>
+      <w:pPr>
+        <w:rPr>
+          <w:b/>
+          <w:bCs/>
+          <w:lang w:val="en-US"/>
+        </w:rPr>
+      </w:pPr>
+    </w:p>
+    <w:p>
+      <w:pPr>
+        <w:rPr>
+          <w:b/>
+          <w:bCs/>
+          <w:lang w:val="en-US"/>
+        </w:rPr>
+      </w:pPr>
+    </w:p>
+    <w:p>
+      <w:pPr>
+        <w:rPr>
+          <w:b/>
+          <w:bCs/>
+          <w:lang w:val="en-US"/>
+        </w:rPr>
+      </w:pPr>
+      <w:r>
+        <w:rPr>
+          <w:b/>
+          <w:bCs/>
+          <w:lang w:val="en-US"/>
+        </w:rPr>
+        <w:lastRenderedPageBreak/>
         <w:t>Observer</w:t>
       </w:r>
     </w:p>
@@ -1243,6 +1520,21 @@
     <w:semiHidden/>
     <w:unhideWhenUsed/>
   </w:style>
+  <w:style w:type="paragraph" w:styleId="NormalWeb">
+    <w:name w:val="Normal (Web)"/>
+    <w:basedOn w:val="Normal"/>
+    <w:uiPriority w:val="99"/>
+    <w:semiHidden/>
+    <w:unhideWhenUsed/>
+    <w:rsid w:val="00926754"/>
+    <w:pPr>
+      <w:spacing w:before="100" w:beforeAutospacing="1" w:after="100" w:afterAutospacing="1"/>
+    </w:pPr>
+    <w:rPr>
+      <w:rFonts w:ascii="Times New Roman" w:eastAsia="Times New Roman" w:hAnsi="Times New Roman" w:cs="Times New Roman"/>
+      <w:lang w:eastAsia="en-GB"/>
+    </w:rPr>
+  </w:style>
 </w:styles>
 </file>
 

</xml_diff>